<commit_message>
Week 3 Cleanup Updates and Week 4 Uploads
</commit_message>
<xml_diff>
--- a/Week_4/Discussion/Week 4 Discussion.docx
+++ b/Week_4/Discussion/Week 4 Discussion.docx
@@ -42,12 +42,16 @@
     <w:p>
       <w:pPr>
         <w:rPr>
-          <w:sz w:val="24"/>
-          <w:szCs w:val="24"/>
-        </w:rPr>
-      </w:pPr>
-      <w:r>
-        <w:rPr>
+          <w:i/>
+          <w:iCs/>
+          <w:sz w:val="24"/>
+          <w:szCs w:val="24"/>
+        </w:rPr>
+      </w:pPr>
+      <w:r>
+        <w:rPr>
+          <w:i/>
+          <w:iCs/>
           <w:sz w:val="24"/>
           <w:szCs w:val="24"/>
         </w:rPr>
@@ -55,6 +59,8 @@
       </w:r>
       <w:r>
         <w:rPr>
+          <w:i/>
+          <w:iCs/>
           <w:sz w:val="24"/>
           <w:szCs w:val="24"/>
         </w:rPr>
@@ -62,10 +68,703 @@
       </w:r>
       <w:r>
         <w:rPr>
+          <w:i/>
+          <w:iCs/>
           <w:sz w:val="24"/>
           <w:szCs w:val="24"/>
         </w:rPr>
         <w:t>Your response should be one paragraph and you need to respond to three other student’s posts.</w:t>
+      </w:r>
+    </w:p>
+    <w:p>
+      <w:pPr>
+        <w:rPr>
+          <w:sz w:val="24"/>
+          <w:szCs w:val="24"/>
+        </w:rPr>
+      </w:pPr>
+    </w:p>
+    <w:p>
+      <w:pPr>
+        <w:rPr>
+          <w:sz w:val="24"/>
+          <w:szCs w:val="24"/>
+        </w:rPr>
+      </w:pPr>
+      <w:r>
+        <w:rPr>
+          <w:sz w:val="24"/>
+          <w:szCs w:val="24"/>
+        </w:rPr>
+        <w:t xml:space="preserve">Typically, </w:t>
+      </w:r>
+      <w:r>
+        <w:rPr>
+          <w:sz w:val="24"/>
+          <w:szCs w:val="24"/>
+        </w:rPr>
+        <w:t xml:space="preserve">one needs to change data from wide to long when working with data in R or other programming languages for </w:t>
+      </w:r>
+      <w:r>
+        <w:rPr>
+          <w:sz w:val="24"/>
+          <w:szCs w:val="24"/>
+        </w:rPr>
+        <w:t>a few main reasons. The first</w:t>
+      </w:r>
+      <w:r>
+        <w:rPr>
+          <w:sz w:val="24"/>
+          <w:szCs w:val="24"/>
+        </w:rPr>
+        <w:t xml:space="preserve"> </w:t>
+      </w:r>
+      <w:r>
+        <w:rPr>
+          <w:sz w:val="24"/>
+          <w:szCs w:val="24"/>
+        </w:rPr>
+        <w:t>reason is</w:t>
+      </w:r>
+      <w:r>
+        <w:rPr>
+          <w:sz w:val="24"/>
+          <w:szCs w:val="24"/>
+        </w:rPr>
+        <w:t xml:space="preserve"> </w:t>
+      </w:r>
+      <w:r>
+        <w:rPr>
+          <w:sz w:val="24"/>
+          <w:szCs w:val="24"/>
+        </w:rPr>
+        <w:t xml:space="preserve">because </w:t>
+      </w:r>
+      <w:r>
+        <w:rPr>
+          <w:sz w:val="24"/>
+          <w:szCs w:val="24"/>
+        </w:rPr>
+        <w:t xml:space="preserve">having data in long format </w:t>
+      </w:r>
+      <w:r>
+        <w:rPr>
+          <w:sz w:val="24"/>
+          <w:szCs w:val="24"/>
+        </w:rPr>
+        <w:t>makes</w:t>
+      </w:r>
+      <w:r>
+        <w:rPr>
+          <w:sz w:val="24"/>
+          <w:szCs w:val="24"/>
+        </w:rPr>
+        <w:t xml:space="preserve"> graphing and statistical modeling easier</w:t>
+      </w:r>
+      <w:r>
+        <w:rPr>
+          <w:sz w:val="24"/>
+          <w:szCs w:val="24"/>
+        </w:rPr>
+        <w:t xml:space="preserve"> [1]. For example, if </w:t>
+      </w:r>
+      <w:r>
+        <w:rPr>
+          <w:sz w:val="24"/>
+          <w:szCs w:val="24"/>
+        </w:rPr>
+        <w:t>I</w:t>
+      </w:r>
+      <w:r>
+        <w:rPr>
+          <w:sz w:val="24"/>
+          <w:szCs w:val="24"/>
+        </w:rPr>
+        <w:t xml:space="preserve"> have a wide data set showing time series data and each day</w:t>
+      </w:r>
+      <w:r>
+        <w:rPr>
+          <w:sz w:val="24"/>
+          <w:szCs w:val="24"/>
+        </w:rPr>
+        <w:t xml:space="preserve">’s data is presented in a different column, modeling this in the form of a graph would be very difficult because </w:t>
+      </w:r>
+      <w:r>
+        <w:rPr>
+          <w:sz w:val="24"/>
+          <w:szCs w:val="24"/>
+        </w:rPr>
+        <w:t>the days are spread out across individual columns.</w:t>
+      </w:r>
+      <w:r>
+        <w:rPr>
+          <w:sz w:val="24"/>
+          <w:szCs w:val="24"/>
+        </w:rPr>
+        <w:t xml:space="preserve"> </w:t>
+      </w:r>
+      <w:r>
+        <w:rPr>
+          <w:sz w:val="24"/>
+          <w:szCs w:val="24"/>
+        </w:rPr>
+        <w:t xml:space="preserve">In R, the use of a function such as ggplot would be nearly </w:t>
+      </w:r>
+      <w:r>
+        <w:rPr>
+          <w:sz w:val="24"/>
+          <w:szCs w:val="24"/>
+        </w:rPr>
+        <w:t xml:space="preserve">impossible because x and y </w:t>
+      </w:r>
+      <w:r>
+        <w:rPr>
+          <w:sz w:val="24"/>
+          <w:szCs w:val="24"/>
+        </w:rPr>
+        <w:t>aesthetics</w:t>
+      </w:r>
+      <w:r>
+        <w:rPr>
+          <w:sz w:val="24"/>
+          <w:szCs w:val="24"/>
+        </w:rPr>
+        <w:t xml:space="preserve"> would be</w:t>
+      </w:r>
+      <w:r>
+        <w:rPr>
+          <w:sz w:val="24"/>
+          <w:szCs w:val="24"/>
+        </w:rPr>
+        <w:t xml:space="preserve"> spread</w:t>
+      </w:r>
+      <w:r>
+        <w:rPr>
+          <w:sz w:val="24"/>
+          <w:szCs w:val="24"/>
+        </w:rPr>
+        <w:t xml:space="preserve"> numerous columns.</w:t>
+      </w:r>
+      <w:r>
+        <w:rPr>
+          <w:sz w:val="24"/>
+          <w:szCs w:val="24"/>
+        </w:rPr>
+        <w:t xml:space="preserve"> T</w:t>
+      </w:r>
+      <w:r>
+        <w:rPr>
+          <w:sz w:val="24"/>
+          <w:szCs w:val="24"/>
+        </w:rPr>
+        <w:t>he below representation of wide data</w:t>
+      </w:r>
+      <w:r>
+        <w:rPr>
+          <w:sz w:val="24"/>
+          <w:szCs w:val="24"/>
+        </w:rPr>
+        <w:t xml:space="preserve"> illustrates what I have described above.</w:t>
+      </w:r>
+    </w:p>
+    <w:p>
+      <w:pPr>
+        <w:tabs>
+          <w:tab w:val="left" w:pos="916"/>
+          <w:tab w:val="left" w:pos="1832"/>
+          <w:tab w:val="left" w:pos="2748"/>
+          <w:tab w:val="left" w:pos="3664"/>
+          <w:tab w:val="left" w:pos="4580"/>
+          <w:tab w:val="left" w:pos="5496"/>
+          <w:tab w:val="left" w:pos="6412"/>
+          <w:tab w:val="left" w:pos="7328"/>
+          <w:tab w:val="left" w:pos="8244"/>
+          <w:tab w:val="left" w:pos="9160"/>
+          <w:tab w:val="left" w:pos="10076"/>
+          <w:tab w:val="left" w:pos="10992"/>
+          <w:tab w:val="left" w:pos="11908"/>
+          <w:tab w:val="left" w:pos="12824"/>
+          <w:tab w:val="left" w:pos="13740"/>
+          <w:tab w:val="left" w:pos="14656"/>
+        </w:tabs>
+        <w:spacing w:after="0" w:line="240" w:lineRule="auto"/>
+        <w:rPr>
+          <w:rFonts w:ascii="Courier New" w:eastAsia="Times New Roman" w:hAnsi="Courier New" w:cs="Courier New"/>
+          <w:sz w:val="20"/>
+          <w:szCs w:val="20"/>
+        </w:rPr>
+      </w:pPr>
+      <w:r>
+        <w:rPr>
+          <w:rFonts w:ascii="Courier New" w:eastAsia="Times New Roman" w:hAnsi="Courier New" w:cs="Courier New"/>
+          <w:sz w:val="20"/>
+          <w:szCs w:val="20"/>
+        </w:rPr>
+        <w:t>i</w:t>
+      </w:r>
+      <w:r>
+        <w:rPr>
+          <w:rFonts w:ascii="Courier New" w:eastAsia="Times New Roman" w:hAnsi="Courier New" w:cs="Courier New"/>
+          <w:sz w:val="20"/>
+          <w:szCs w:val="20"/>
+        </w:rPr>
+        <w:t>d gender race trt     day1     day2     day3</w:t>
+      </w:r>
+    </w:p>
+    <w:p>
+      <w:pPr>
+        <w:tabs>
+          <w:tab w:val="left" w:pos="916"/>
+          <w:tab w:val="left" w:pos="1832"/>
+          <w:tab w:val="left" w:pos="2748"/>
+          <w:tab w:val="left" w:pos="3664"/>
+          <w:tab w:val="left" w:pos="4580"/>
+          <w:tab w:val="left" w:pos="5496"/>
+          <w:tab w:val="left" w:pos="6412"/>
+          <w:tab w:val="left" w:pos="7328"/>
+          <w:tab w:val="left" w:pos="8244"/>
+          <w:tab w:val="left" w:pos="9160"/>
+          <w:tab w:val="left" w:pos="10076"/>
+          <w:tab w:val="left" w:pos="10992"/>
+          <w:tab w:val="left" w:pos="11908"/>
+          <w:tab w:val="left" w:pos="12824"/>
+          <w:tab w:val="left" w:pos="13740"/>
+          <w:tab w:val="left" w:pos="14656"/>
+        </w:tabs>
+        <w:spacing w:after="0" w:line="240" w:lineRule="auto"/>
+        <w:rPr>
+          <w:rFonts w:ascii="Courier New" w:eastAsia="Times New Roman" w:hAnsi="Courier New" w:cs="Courier New"/>
+          <w:sz w:val="20"/>
+          <w:szCs w:val="20"/>
+        </w:rPr>
+      </w:pPr>
+      <w:r>
+        <w:rPr>
+          <w:rFonts w:ascii="Courier New" w:eastAsia="Times New Roman" w:hAnsi="Courier New" w:cs="Courier New"/>
+          <w:sz w:val="20"/>
+          <w:szCs w:val="20"/>
+        </w:rPr>
+        <w:t xml:space="preserve"> 1      F    0   0 19.81310 18.05777 14.84996</w:t>
+      </w:r>
+    </w:p>
+    <w:p>
+      <w:pPr>
+        <w:tabs>
+          <w:tab w:val="left" w:pos="916"/>
+          <w:tab w:val="left" w:pos="1832"/>
+          <w:tab w:val="left" w:pos="2748"/>
+          <w:tab w:val="left" w:pos="3664"/>
+          <w:tab w:val="left" w:pos="4580"/>
+          <w:tab w:val="left" w:pos="5496"/>
+          <w:tab w:val="left" w:pos="6412"/>
+          <w:tab w:val="left" w:pos="7328"/>
+          <w:tab w:val="left" w:pos="8244"/>
+          <w:tab w:val="left" w:pos="9160"/>
+          <w:tab w:val="left" w:pos="10076"/>
+          <w:tab w:val="left" w:pos="10992"/>
+          <w:tab w:val="left" w:pos="11908"/>
+          <w:tab w:val="left" w:pos="12824"/>
+          <w:tab w:val="left" w:pos="13740"/>
+          <w:tab w:val="left" w:pos="14656"/>
+        </w:tabs>
+        <w:spacing w:after="0" w:line="240" w:lineRule="auto"/>
+        <w:rPr>
+          <w:rFonts w:ascii="Courier New" w:eastAsia="Times New Roman" w:hAnsi="Courier New" w:cs="Courier New"/>
+          <w:sz w:val="20"/>
+          <w:szCs w:val="20"/>
+        </w:rPr>
+      </w:pPr>
+      <w:r>
+        <w:rPr>
+          <w:rFonts w:ascii="Courier New" w:eastAsia="Times New Roman" w:hAnsi="Courier New" w:cs="Courier New"/>
+          <w:sz w:val="20"/>
+          <w:szCs w:val="20"/>
+        </w:rPr>
+        <w:t xml:space="preserve"> 2      M    0   0 17.91846 18.75825 15.30547</w:t>
+      </w:r>
+    </w:p>
+    <w:p>
+      <w:pPr>
+        <w:tabs>
+          <w:tab w:val="left" w:pos="916"/>
+          <w:tab w:val="left" w:pos="1832"/>
+          <w:tab w:val="left" w:pos="2748"/>
+          <w:tab w:val="left" w:pos="3664"/>
+          <w:tab w:val="left" w:pos="4580"/>
+          <w:tab w:val="left" w:pos="5496"/>
+          <w:tab w:val="left" w:pos="6412"/>
+          <w:tab w:val="left" w:pos="7328"/>
+          <w:tab w:val="left" w:pos="8244"/>
+          <w:tab w:val="left" w:pos="9160"/>
+          <w:tab w:val="left" w:pos="10076"/>
+          <w:tab w:val="left" w:pos="10992"/>
+          <w:tab w:val="left" w:pos="11908"/>
+          <w:tab w:val="left" w:pos="12824"/>
+          <w:tab w:val="left" w:pos="13740"/>
+          <w:tab w:val="left" w:pos="14656"/>
+        </w:tabs>
+        <w:spacing w:after="0" w:line="240" w:lineRule="auto"/>
+        <w:rPr>
+          <w:rFonts w:ascii="Courier New" w:eastAsia="Times New Roman" w:hAnsi="Courier New" w:cs="Courier New"/>
+          <w:sz w:val="20"/>
+          <w:szCs w:val="20"/>
+        </w:rPr>
+      </w:pPr>
+      <w:r>
+        <w:rPr>
+          <w:rFonts w:ascii="Courier New" w:eastAsia="Times New Roman" w:hAnsi="Courier New" w:cs="Courier New"/>
+          <w:sz w:val="20"/>
+          <w:szCs w:val="20"/>
+        </w:rPr>
+        <w:t xml:space="preserve"> 3      M    0   0 17.22526 19.79218 15.10622</w:t>
+      </w:r>
+    </w:p>
+    <w:p>
+      <w:pPr>
+        <w:rPr>
+          <w:sz w:val="24"/>
+          <w:szCs w:val="24"/>
+        </w:rPr>
+      </w:pPr>
+    </w:p>
+    <w:p>
+      <w:pPr>
+        <w:rPr>
+          <w:sz w:val="24"/>
+          <w:szCs w:val="24"/>
+        </w:rPr>
+      </w:pPr>
+      <w:r>
+        <w:rPr>
+          <w:sz w:val="24"/>
+          <w:szCs w:val="24"/>
+        </w:rPr>
+        <w:t xml:space="preserve">However, if “day” is presented as a </w:t>
+      </w:r>
+      <w:r>
+        <w:rPr>
+          <w:sz w:val="24"/>
+          <w:szCs w:val="24"/>
+        </w:rPr>
+        <w:t>single column, and the various days are listed underneath this variable</w:t>
+      </w:r>
+      <w:r>
+        <w:rPr>
+          <w:sz w:val="24"/>
+          <w:szCs w:val="24"/>
+        </w:rPr>
+        <w:t xml:space="preserve"> in a repeating fashion</w:t>
+      </w:r>
+      <w:r>
+        <w:rPr>
+          <w:sz w:val="24"/>
+          <w:szCs w:val="24"/>
+        </w:rPr>
+        <w:t>, it is much easier to represent the data in a visual format</w:t>
+      </w:r>
+      <w:r>
+        <w:rPr>
+          <w:sz w:val="24"/>
+          <w:szCs w:val="24"/>
+        </w:rPr>
+        <w:t xml:space="preserve"> using a function such as ggplot</w:t>
+      </w:r>
+      <w:r>
+        <w:rPr>
+          <w:sz w:val="24"/>
+          <w:szCs w:val="24"/>
+        </w:rPr>
+        <w:t xml:space="preserve">. The same argument can be made for statistical modeling. If </w:t>
+      </w:r>
+      <w:r>
+        <w:rPr>
+          <w:sz w:val="24"/>
+          <w:szCs w:val="24"/>
+        </w:rPr>
+        <w:t>“</w:t>
+      </w:r>
+      <w:r>
+        <w:rPr>
+          <w:sz w:val="24"/>
+          <w:szCs w:val="24"/>
+        </w:rPr>
+        <w:t>day</w:t>
+      </w:r>
+      <w:r>
+        <w:rPr>
+          <w:sz w:val="24"/>
+          <w:szCs w:val="24"/>
+        </w:rPr>
+        <w:t>”</w:t>
+      </w:r>
+      <w:r>
+        <w:rPr>
+          <w:sz w:val="24"/>
+          <w:szCs w:val="24"/>
+        </w:rPr>
+        <w:t xml:space="preserve"> is assigned to a single variable, it is much easier to manipulate all data within “day” as opposed to attempting to apply data transformations and </w:t>
+      </w:r>
+      <w:r>
+        <w:rPr>
+          <w:sz w:val="24"/>
+          <w:szCs w:val="24"/>
+        </w:rPr>
+        <w:t>modeling techniques across multiple columns.</w:t>
+      </w:r>
+      <w:r>
+        <w:rPr>
+          <w:sz w:val="24"/>
+          <w:szCs w:val="24"/>
+        </w:rPr>
+        <w:t xml:space="preserve"> The transformed long dataset below again illustrates this point.</w:t>
+      </w:r>
+    </w:p>
+    <w:p>
+      <w:pPr>
+        <w:pStyle w:val="HTMLPreformatted"/>
+        <w:rPr>
+          <w:rStyle w:val="HTMLCode"/>
+        </w:rPr>
+      </w:pPr>
+    </w:p>
+    <w:p>
+      <w:pPr>
+        <w:pStyle w:val="HTMLPreformatted"/>
+        <w:rPr>
+          <w:rStyle w:val="HTMLCode"/>
+        </w:rPr>
+      </w:pPr>
+      <w:r>
+        <w:rPr>
+          <w:rStyle w:val="HTMLCode"/>
+        </w:rPr>
+        <w:t>id gender race trt  day      amt</w:t>
+      </w:r>
+    </w:p>
+    <w:p>
+      <w:pPr>
+        <w:pStyle w:val="HTMLPreformatted"/>
+        <w:rPr>
+          <w:rStyle w:val="HTMLCode"/>
+        </w:rPr>
+      </w:pPr>
+      <w:r>
+        <w:rPr>
+          <w:rStyle w:val="HTMLCode"/>
+        </w:rPr>
+        <w:t xml:space="preserve"> 1      F    0   0 day1 19.81310</w:t>
+      </w:r>
+    </w:p>
+    <w:p>
+      <w:pPr>
+        <w:pStyle w:val="HTMLPreformatted"/>
+        <w:rPr>
+          <w:rStyle w:val="HTMLCode"/>
+        </w:rPr>
+      </w:pPr>
+      <w:r>
+        <w:rPr>
+          <w:rStyle w:val="HTMLCode"/>
+        </w:rPr>
+        <w:t xml:space="preserve"> 1      F    0   0 day2 18.05777</w:t>
+      </w:r>
+    </w:p>
+    <w:p>
+      <w:pPr>
+        <w:pStyle w:val="HTMLPreformatted"/>
+        <w:rPr>
+          <w:rStyle w:val="HTMLCode"/>
+        </w:rPr>
+      </w:pPr>
+      <w:r>
+        <w:rPr>
+          <w:rStyle w:val="HTMLCode"/>
+        </w:rPr>
+        <w:t xml:space="preserve"> 1      F    0   0 day3 14.84996</w:t>
+      </w:r>
+    </w:p>
+    <w:p>
+      <w:pPr>
+        <w:pStyle w:val="HTMLPreformatted"/>
+        <w:rPr>
+          <w:rStyle w:val="HTMLCode"/>
+        </w:rPr>
+      </w:pPr>
+      <w:r>
+        <w:rPr>
+          <w:rStyle w:val="HTMLCode"/>
+        </w:rPr>
+        <w:t xml:space="preserve"> 2      M    0   0 day1 17.91846</w:t>
+      </w:r>
+    </w:p>
+    <w:p>
+      <w:pPr>
+        <w:pStyle w:val="HTMLPreformatted"/>
+        <w:rPr>
+          <w:rStyle w:val="HTMLCode"/>
+        </w:rPr>
+      </w:pPr>
+      <w:r>
+        <w:rPr>
+          <w:rStyle w:val="HTMLCode"/>
+        </w:rPr>
+        <w:t xml:space="preserve"> 2      M    0   0 day2 18.75825</w:t>
+      </w:r>
+    </w:p>
+    <w:p>
+      <w:pPr>
+        <w:pStyle w:val="HTMLPreformatted"/>
+        <w:rPr>
+          <w:rStyle w:val="HTMLCode"/>
+        </w:rPr>
+      </w:pPr>
+      <w:r>
+        <w:rPr>
+          <w:rStyle w:val="HTMLCode"/>
+        </w:rPr>
+        <w:t xml:space="preserve"> 2      M    0   0 day3 15.30547</w:t>
+      </w:r>
+    </w:p>
+    <w:p>
+      <w:pPr>
+        <w:pStyle w:val="HTMLPreformatted"/>
+        <w:rPr>
+          <w:rStyle w:val="HTMLCode"/>
+        </w:rPr>
+      </w:pPr>
+      <w:r>
+        <w:rPr>
+          <w:rStyle w:val="HTMLCode"/>
+        </w:rPr>
+        <w:t xml:space="preserve"> 3      M    0   0 day1 17.22526</w:t>
+      </w:r>
+    </w:p>
+    <w:p>
+      <w:pPr>
+        <w:pStyle w:val="HTMLPreformatted"/>
+        <w:rPr>
+          <w:rStyle w:val="HTMLCode"/>
+        </w:rPr>
+      </w:pPr>
+      <w:r>
+        <w:rPr>
+          <w:rStyle w:val="HTMLCode"/>
+        </w:rPr>
+        <w:t xml:space="preserve"> 3      M    0   0 day2 19.79218</w:t>
+      </w:r>
+    </w:p>
+    <w:p>
+      <w:pPr>
+        <w:pStyle w:val="HTMLPreformatted"/>
+      </w:pPr>
+      <w:r>
+        <w:rPr>
+          <w:rStyle w:val="HTMLCode"/>
+        </w:rPr>
+        <w:t xml:space="preserve"> 3      M    0   0 day3 15.10622</w:t>
+      </w:r>
+    </w:p>
+    <w:p>
+      <w:pPr>
+        <w:rPr>
+          <w:sz w:val="24"/>
+          <w:szCs w:val="24"/>
+        </w:rPr>
+      </w:pPr>
+    </w:p>
+    <w:p>
+      <w:pPr>
+        <w:rPr>
+          <w:sz w:val="24"/>
+          <w:szCs w:val="24"/>
+        </w:rPr>
+      </w:pPr>
+      <w:r>
+        <w:rPr>
+          <w:sz w:val="24"/>
+          <w:szCs w:val="24"/>
+        </w:rPr>
+        <w:t xml:space="preserve">For these reasons, </w:t>
+      </w:r>
+      <w:r>
+        <w:rPr>
+          <w:sz w:val="24"/>
+          <w:szCs w:val="24"/>
+        </w:rPr>
+        <w:t xml:space="preserve">the conversion of data from wide to long is typically </w:t>
+      </w:r>
+      <w:r>
+        <w:rPr>
+          <w:sz w:val="24"/>
+          <w:szCs w:val="24"/>
+        </w:rPr>
+        <w:t>required</w:t>
+      </w:r>
+      <w:r>
+        <w:rPr>
+          <w:sz w:val="24"/>
+          <w:szCs w:val="24"/>
+        </w:rPr>
+        <w:t>. One additional note is t</w:t>
+      </w:r>
+      <w:r>
+        <w:rPr>
+          <w:sz w:val="24"/>
+          <w:szCs w:val="24"/>
+        </w:rPr>
+        <w:t xml:space="preserve">hat data can be transformed back to wide after the application of analysis and visualization has been completed </w:t>
+      </w:r>
+      <w:r>
+        <w:rPr>
+          <w:sz w:val="24"/>
+          <w:szCs w:val="24"/>
+        </w:rPr>
+        <w:t>to the</w:t>
+      </w:r>
+      <w:r>
+        <w:rPr>
+          <w:sz w:val="24"/>
+          <w:szCs w:val="24"/>
+        </w:rPr>
+        <w:t xml:space="preserve"> long format for purposes of presentation and reporting.</w:t>
+      </w:r>
+    </w:p>
+    <w:p>
+      <w:pPr>
+        <w:jc w:val="center"/>
+        <w:rPr>
+          <w:sz w:val="24"/>
+          <w:szCs w:val="24"/>
+          <w:u w:val="single"/>
+        </w:rPr>
+      </w:pPr>
+      <w:r>
+        <w:rPr>
+          <w:sz w:val="24"/>
+          <w:szCs w:val="24"/>
+          <w:u w:val="single"/>
+        </w:rPr>
+        <w:t>Resources</w:t>
+      </w:r>
+    </w:p>
+    <w:p>
+      <w:pPr>
+        <w:pStyle w:val="NormalWeb"/>
+        <w:numPr>
+          <w:ilvl w:val="0"/>
+          <w:numId w:val="2"/>
+        </w:numPr>
+      </w:pPr>
+      <w:r>
+        <w:rPr>
+          <w:i/>
+          <w:iCs/>
+        </w:rPr>
+        <w:lastRenderedPageBreak/>
+        <w:t>Reshaping data from wide to long</w:t>
+      </w:r>
+      <w:r>
+        <w:t xml:space="preserve">. Reshaping Data from Wide to Long | UVA Library. (n.d.). https://library.virginia.edu/data/articles/reshaping-data-from-wide-to-long </w:t>
       </w:r>
     </w:p>
     <w:sectPr>
@@ -76,6 +775,195 @@
     </w:sectPr>
   </w:body>
 </w:document>
+</file>
+
+<file path=word/numbering.xml><?xml version="1.0" encoding="utf-8"?>
+<w:numbering xmlns:wpc="http://schemas.microsoft.com/office/word/2010/wordprocessingCanvas" xmlns:cx="http://schemas.microsoft.com/office/drawing/2014/chartex" xmlns:cx1="http://schemas.microsoft.com/office/drawing/2015/9/8/chartex" xmlns:cx2="http://schemas.microsoft.com/office/drawing/2015/10/21/chartex" xmlns:cx3="http://schemas.microsoft.com/office/drawing/2016/5/9/chartex" xmlns:cx4="http://schemas.microsoft.com/office/drawing/2016/5/10/chartex" xmlns:cx5="http://schemas.microsoft.com/office/drawing/2016/5/11/chartex" xmlns:cx6="http://schemas.microsoft.com/office/drawing/2016/5/12/chartex" xmlns:cx7="http://schemas.microsoft.com/office/drawing/2016/5/13/chartex" xmlns:cx8="http://schemas.microsoft.com/office/drawing/2016/5/14/chartex" xmlns:mc="http://schemas.openxmlformats.org/markup-compatibility/2006" xmlns:aink="http://schemas.microsoft.com/office/drawing/2016/ink" xmlns:am3d="http://schemas.microsoft.com/office/drawing/2017/model3d" xmlns:o="urn:schemas-microsoft-com:office:office" xmlns:oel="http://schemas.microsoft.com/office/2019/extlst" xmlns:r="http://schemas.openxmlformats.org/officeDocument/2006/relationships" xmlns:m="http://schemas.openxmlformats.org/officeDocument/2006/math" xmlns:v="urn:schemas-microsoft-com:vml" xmlns:wp14="http://schemas.microsoft.com/office/word/2010/wordprocessingDrawing" xmlns:wp="http://schemas.openxmlformats.org/drawingml/2006/wordprocessingDrawing" xmlns:w10="urn:schemas-microsoft-com:office:word" xmlns:w="http://schemas.openxmlformats.org/wordprocessingml/2006/main" xmlns:w14="http://schemas.microsoft.com/office/word/2010/wordml" xmlns:w15="http://schemas.microsoft.com/office/word/2012/wordml" xmlns:w16cex="http://schemas.microsoft.com/office/word/2018/wordml/cex" xmlns:w16cid="http://schemas.microsoft.com/office/word/2016/wordml/cid" xmlns:w16="http://schemas.microsoft.com/office/word/2018/wordml" xmlns:w16sdtdh="http://schemas.microsoft.com/office/word/2020/wordml/sdtdatahash" xmlns:w16se="http://schemas.microsoft.com/office/word/2015/wordml/symex" xmlns:wpg="http://schemas.microsoft.com/office/word/2010/wordprocessingGroup" xmlns:wpi="http://schemas.microsoft.com/office/word/2010/wordprocessingInk" xmlns:wne="http://schemas.microsoft.com/office/word/2006/wordml" xmlns:wps="http://schemas.microsoft.com/office/word/2010/wordprocessingShape" mc:Ignorable="w14 w15 w16se w16cid w16 w16cex w16sdtdh wp14">
+  <w:abstractNum w:abstractNumId="0" w15:restartNumberingAfterBreak="0">
+    <w:nsid w:val="21921107"/>
+    <w:multiLevelType w:val="hybridMultilevel"/>
+    <w:tmpl w:val="9066213C"/>
+    <w:lvl w:ilvl="0" w:tplc="0409000F">
+      <w:start w:val="1"/>
+      <w:numFmt w:val="decimal"/>
+      <w:lvlText w:val="%1."/>
+      <w:lvlJc w:val="left"/>
+      <w:pPr>
+        <w:ind w:left="720" w:hanging="360"/>
+      </w:pPr>
+      <w:rPr>
+        <w:rFonts w:hint="default"/>
+      </w:rPr>
+    </w:lvl>
+    <w:lvl w:ilvl="1" w:tplc="04090019" w:tentative="1">
+      <w:start w:val="1"/>
+      <w:numFmt w:val="lowerLetter"/>
+      <w:lvlText w:val="%2."/>
+      <w:lvlJc w:val="left"/>
+      <w:pPr>
+        <w:ind w:left="1440" w:hanging="360"/>
+      </w:pPr>
+    </w:lvl>
+    <w:lvl w:ilvl="2" w:tplc="0409001B" w:tentative="1">
+      <w:start w:val="1"/>
+      <w:numFmt w:val="lowerRoman"/>
+      <w:lvlText w:val="%3."/>
+      <w:lvlJc w:val="right"/>
+      <w:pPr>
+        <w:ind w:left="2160" w:hanging="180"/>
+      </w:pPr>
+    </w:lvl>
+    <w:lvl w:ilvl="3" w:tplc="0409000F" w:tentative="1">
+      <w:start w:val="1"/>
+      <w:numFmt w:val="decimal"/>
+      <w:lvlText w:val="%4."/>
+      <w:lvlJc w:val="left"/>
+      <w:pPr>
+        <w:ind w:left="2880" w:hanging="360"/>
+      </w:pPr>
+    </w:lvl>
+    <w:lvl w:ilvl="4" w:tplc="04090019" w:tentative="1">
+      <w:start w:val="1"/>
+      <w:numFmt w:val="lowerLetter"/>
+      <w:lvlText w:val="%5."/>
+      <w:lvlJc w:val="left"/>
+      <w:pPr>
+        <w:ind w:left="3600" w:hanging="360"/>
+      </w:pPr>
+    </w:lvl>
+    <w:lvl w:ilvl="5" w:tplc="0409001B" w:tentative="1">
+      <w:start w:val="1"/>
+      <w:numFmt w:val="lowerRoman"/>
+      <w:lvlText w:val="%6."/>
+      <w:lvlJc w:val="right"/>
+      <w:pPr>
+        <w:ind w:left="4320" w:hanging="180"/>
+      </w:pPr>
+    </w:lvl>
+    <w:lvl w:ilvl="6" w:tplc="0409000F" w:tentative="1">
+      <w:start w:val="1"/>
+      <w:numFmt w:val="decimal"/>
+      <w:lvlText w:val="%7."/>
+      <w:lvlJc w:val="left"/>
+      <w:pPr>
+        <w:ind w:left="5040" w:hanging="360"/>
+      </w:pPr>
+    </w:lvl>
+    <w:lvl w:ilvl="7" w:tplc="04090019" w:tentative="1">
+      <w:start w:val="1"/>
+      <w:numFmt w:val="lowerLetter"/>
+      <w:lvlText w:val="%8."/>
+      <w:lvlJc w:val="left"/>
+      <w:pPr>
+        <w:ind w:left="5760" w:hanging="360"/>
+      </w:pPr>
+    </w:lvl>
+    <w:lvl w:ilvl="8" w:tplc="0409001B" w:tentative="1">
+      <w:start w:val="1"/>
+      <w:numFmt w:val="lowerRoman"/>
+      <w:lvlText w:val="%9."/>
+      <w:lvlJc w:val="right"/>
+      <w:pPr>
+        <w:ind w:left="6480" w:hanging="180"/>
+      </w:pPr>
+    </w:lvl>
+  </w:abstractNum>
+  <w:abstractNum w:abstractNumId="1" w15:restartNumberingAfterBreak="0">
+    <w:nsid w:val="61234F8F"/>
+    <w:multiLevelType w:val="hybridMultilevel"/>
+    <w:tmpl w:val="26BECE50"/>
+    <w:lvl w:ilvl="0" w:tplc="0409000F">
+      <w:start w:val="1"/>
+      <w:numFmt w:val="decimal"/>
+      <w:lvlText w:val="%1."/>
+      <w:lvlJc w:val="left"/>
+      <w:pPr>
+        <w:ind w:left="720" w:hanging="360"/>
+      </w:pPr>
+      <w:rPr>
+        <w:rFonts w:hint="default"/>
+      </w:rPr>
+    </w:lvl>
+    <w:lvl w:ilvl="1" w:tplc="04090019" w:tentative="1">
+      <w:start w:val="1"/>
+      <w:numFmt w:val="lowerLetter"/>
+      <w:lvlText w:val="%2."/>
+      <w:lvlJc w:val="left"/>
+      <w:pPr>
+        <w:ind w:left="1440" w:hanging="360"/>
+      </w:pPr>
+    </w:lvl>
+    <w:lvl w:ilvl="2" w:tplc="0409001B" w:tentative="1">
+      <w:start w:val="1"/>
+      <w:numFmt w:val="lowerRoman"/>
+      <w:lvlText w:val="%3."/>
+      <w:lvlJc w:val="right"/>
+      <w:pPr>
+        <w:ind w:left="2160" w:hanging="180"/>
+      </w:pPr>
+    </w:lvl>
+    <w:lvl w:ilvl="3" w:tplc="0409000F" w:tentative="1">
+      <w:start w:val="1"/>
+      <w:numFmt w:val="decimal"/>
+      <w:lvlText w:val="%4."/>
+      <w:lvlJc w:val="left"/>
+      <w:pPr>
+        <w:ind w:left="2880" w:hanging="360"/>
+      </w:pPr>
+    </w:lvl>
+    <w:lvl w:ilvl="4" w:tplc="04090019" w:tentative="1">
+      <w:start w:val="1"/>
+      <w:numFmt w:val="lowerLetter"/>
+      <w:lvlText w:val="%5."/>
+      <w:lvlJc w:val="left"/>
+      <w:pPr>
+        <w:ind w:left="3600" w:hanging="360"/>
+      </w:pPr>
+    </w:lvl>
+    <w:lvl w:ilvl="5" w:tplc="0409001B" w:tentative="1">
+      <w:start w:val="1"/>
+      <w:numFmt w:val="lowerRoman"/>
+      <w:lvlText w:val="%6."/>
+      <w:lvlJc w:val="right"/>
+      <w:pPr>
+        <w:ind w:left="4320" w:hanging="180"/>
+      </w:pPr>
+    </w:lvl>
+    <w:lvl w:ilvl="6" w:tplc="0409000F" w:tentative="1">
+      <w:start w:val="1"/>
+      <w:numFmt w:val="decimal"/>
+      <w:lvlText w:val="%7."/>
+      <w:lvlJc w:val="left"/>
+      <w:pPr>
+        <w:ind w:left="5040" w:hanging="360"/>
+      </w:pPr>
+    </w:lvl>
+    <w:lvl w:ilvl="7" w:tplc="04090019" w:tentative="1">
+      <w:start w:val="1"/>
+      <w:numFmt w:val="lowerLetter"/>
+      <w:lvlText w:val="%8."/>
+      <w:lvlJc w:val="left"/>
+      <w:pPr>
+        <w:ind w:left="5760" w:hanging="360"/>
+      </w:pPr>
+    </w:lvl>
+    <w:lvl w:ilvl="8" w:tplc="0409001B" w:tentative="1">
+      <w:start w:val="1"/>
+      <w:numFmt w:val="lowerRoman"/>
+      <w:lvlText w:val="%9."/>
+      <w:lvlJc w:val="right"/>
+      <w:pPr>
+        <w:ind w:left="6480" w:hanging="180"/>
+      </w:pPr>
+    </w:lvl>
+  </w:abstractNum>
+  <w:num w:numId="1" w16cid:durableId="997150069">
+    <w:abstractNumId w:val="0"/>
+  </w:num>
+  <w:num w:numId="2" w16cid:durableId="635137978">
+    <w:abstractNumId w:val="1"/>
+  </w:num>
+</w:numbering>
 </file>
 
 <file path=word/styles.xml><?xml version="1.0" encoding="utf-8"?>
@@ -504,6 +1392,91 @@
     <w:semiHidden/>
     <w:unhideWhenUsed/>
   </w:style>
+  <w:style w:type="paragraph" w:styleId="HTMLPreformatted">
+    <w:name w:val="HTML Preformatted"/>
+    <w:basedOn w:val="Normal"/>
+    <w:link w:val="HTMLPreformattedChar"/>
+    <w:uiPriority w:val="99"/>
+    <w:unhideWhenUsed/>
+    <w:rsid w:val="009A778B"/>
+    <w:pPr>
+      <w:tabs>
+        <w:tab w:val="left" w:pos="916"/>
+        <w:tab w:val="left" w:pos="1832"/>
+        <w:tab w:val="left" w:pos="2748"/>
+        <w:tab w:val="left" w:pos="3664"/>
+        <w:tab w:val="left" w:pos="4580"/>
+        <w:tab w:val="left" w:pos="5496"/>
+        <w:tab w:val="left" w:pos="6412"/>
+        <w:tab w:val="left" w:pos="7328"/>
+        <w:tab w:val="left" w:pos="8244"/>
+        <w:tab w:val="left" w:pos="9160"/>
+        <w:tab w:val="left" w:pos="10076"/>
+        <w:tab w:val="left" w:pos="10992"/>
+        <w:tab w:val="left" w:pos="11908"/>
+        <w:tab w:val="left" w:pos="12824"/>
+        <w:tab w:val="left" w:pos="13740"/>
+        <w:tab w:val="left" w:pos="14656"/>
+      </w:tabs>
+      <w:spacing w:after="0" w:line="240" w:lineRule="auto"/>
+    </w:pPr>
+    <w:rPr>
+      <w:rFonts w:ascii="Courier New" w:eastAsia="Times New Roman" w:hAnsi="Courier New" w:cs="Courier New"/>
+      <w:sz w:val="20"/>
+      <w:szCs w:val="20"/>
+    </w:rPr>
+  </w:style>
+  <w:style w:type="character" w:customStyle="1" w:styleId="HTMLPreformattedChar">
+    <w:name w:val="HTML Preformatted Char"/>
+    <w:basedOn w:val="DefaultParagraphFont"/>
+    <w:link w:val="HTMLPreformatted"/>
+    <w:uiPriority w:val="99"/>
+    <w:rsid w:val="009A778B"/>
+    <w:rPr>
+      <w:rFonts w:ascii="Courier New" w:eastAsia="Times New Roman" w:hAnsi="Courier New" w:cs="Courier New"/>
+      <w:sz w:val="20"/>
+      <w:szCs w:val="20"/>
+    </w:rPr>
+  </w:style>
+  <w:style w:type="character" w:styleId="HTMLCode">
+    <w:name w:val="HTML Code"/>
+    <w:basedOn w:val="DefaultParagraphFont"/>
+    <w:uiPriority w:val="99"/>
+    <w:semiHidden/>
+    <w:unhideWhenUsed/>
+    <w:rsid w:val="009A778B"/>
+    <w:rPr>
+      <w:rFonts w:ascii="Courier New" w:eastAsia="Times New Roman" w:hAnsi="Courier New" w:cs="Courier New"/>
+      <w:sz w:val="20"/>
+      <w:szCs w:val="20"/>
+    </w:rPr>
+  </w:style>
+  <w:style w:type="paragraph" w:styleId="ListParagraph">
+    <w:name w:val="List Paragraph"/>
+    <w:basedOn w:val="Normal"/>
+    <w:uiPriority w:val="34"/>
+    <w:qFormat/>
+    <w:rsid w:val="00D37EFA"/>
+    <w:pPr>
+      <w:ind w:left="720"/>
+      <w:contextualSpacing/>
+    </w:pPr>
+  </w:style>
+  <w:style w:type="paragraph" w:styleId="NormalWeb">
+    <w:name w:val="Normal (Web)"/>
+    <w:basedOn w:val="Normal"/>
+    <w:uiPriority w:val="99"/>
+    <w:unhideWhenUsed/>
+    <w:rsid w:val="00D37EFA"/>
+    <w:pPr>
+      <w:spacing w:before="100" w:beforeAutospacing="1" w:after="100" w:afterAutospacing="1" w:line="240" w:lineRule="auto"/>
+    </w:pPr>
+    <w:rPr>
+      <w:rFonts w:ascii="Times New Roman" w:eastAsia="Times New Roman" w:hAnsi="Times New Roman" w:cs="Times New Roman"/>
+      <w:sz w:val="24"/>
+      <w:szCs w:val="24"/>
+    </w:rPr>
+  </w:style>
 </w:styles>
 </file>
 

</xml_diff>